<commit_message>
Quito NotNull para los optional=false
Quito NotNull para los optional=false
</commit_message>
<xml_diff>
--- a/Documentos/Cambios 24-10-2017.docx
+++ b/Documentos/Cambios 24-10-2017.docx
@@ -3886,6 +3886,474 @@
       <w:pPr>
         <w:spacing w:after="0"/>
         <w:rPr>
+          <w:sz w:val="24"/>
+        </w:rPr>
+      </w:pPr>
+      <w:r>
+        <w:rPr>
+          <w:sz w:val="24"/>
+        </w:rPr>
+        <w:t>Antes:</w:t>
+      </w:r>
+      <w:r>
+        <w:rPr>
+          <w:sz w:val="24"/>
+        </w:rPr>
+        <w:tab/>
+      </w:r>
+      <w:r>
+        <w:rPr>
+          <w:sz w:val="24"/>
+        </w:rPr>
+        <w:tab/>
+      </w:r>
+      <w:r>
+        <w:rPr>
+          <w:sz w:val="24"/>
+        </w:rPr>
+        <w:tab/>
+      </w:r>
+      <w:r>
+        <w:rPr>
+          <w:sz w:val="24"/>
+        </w:rPr>
+        <w:tab/>
+      </w:r>
+      <w:r>
+        <w:rPr>
+          <w:sz w:val="24"/>
+        </w:rPr>
+        <w:tab/>
+      </w:r>
+      <w:r>
+        <w:rPr>
+          <w:sz w:val="24"/>
+        </w:rPr>
+        <w:tab/>
+      </w:r>
+      <w:r>
+        <w:rPr>
+          <w:sz w:val="24"/>
+        </w:rPr>
+        <w:tab/>
+      </w:r>
+      <w:r>
+        <w:rPr>
+          <w:sz w:val="24"/>
+        </w:rPr>
+        <w:tab/>
+      </w:r>
+      <w:r>
+        <w:rPr>
+          <w:sz w:val="24"/>
+        </w:rPr>
+        <w:tab/>
+        <w:t>Después:</w:t>
+      </w:r>
+    </w:p>
+    <w:p>
+      <w:pPr>
+        <w:spacing w:after="0"/>
+        <w:rPr>
+          <w:b/>
+          <w:sz w:val="24"/>
+        </w:rPr>
+      </w:pPr>
+      <w:r>
+        <w:rPr>
+          <w:noProof/>
+        </w:rPr>
+        <w:drawing>
+          <wp:inline distT="0" distB="0" distL="0" distR="0" wp14:anchorId="50AA0137" wp14:editId="2BA82041">
+            <wp:extent cx="2228850" cy="1066800"/>
+            <wp:effectExtent l="0" t="0" r="0" b="0"/>
+            <wp:docPr id="38" name="Imagen 38"/>
+            <wp:cNvGraphicFramePr>
+              <a:graphicFrameLocks xmlns:a="http://schemas.openxmlformats.org/drawingml/2006/main" noChangeAspect="1"/>
+            </wp:cNvGraphicFramePr>
+            <a:graphic xmlns:a="http://schemas.openxmlformats.org/drawingml/2006/main">
+              <a:graphicData uri="http://schemas.openxmlformats.org/drawingml/2006/picture">
+                <pic:pic xmlns:pic="http://schemas.openxmlformats.org/drawingml/2006/picture">
+                  <pic:nvPicPr>
+                    <pic:cNvPr id="1" name=""/>
+                    <pic:cNvPicPr/>
+                  </pic:nvPicPr>
+                  <pic:blipFill>
+                    <a:blip r:embed="rId33"/>
+                    <a:stretch>
+                      <a:fillRect/>
+                    </a:stretch>
+                  </pic:blipFill>
+                  <pic:spPr>
+                    <a:xfrm>
+                      <a:off x="0" y="0"/>
+                      <a:ext cx="2228850" cy="1066800"/>
+                    </a:xfrm>
+                    <a:prstGeom prst="rect">
+                      <a:avLst/>
+                    </a:prstGeom>
+                  </pic:spPr>
+                </pic:pic>
+              </a:graphicData>
+            </a:graphic>
+          </wp:inline>
+        </w:drawing>
+      </w:r>
+      <w:r>
+        <w:rPr>
+          <w:noProof/>
+        </w:rPr>
+        <w:drawing>
+          <wp:anchor distT="0" distB="0" distL="114300" distR="114300" simplePos="0" relativeHeight="251669504" behindDoc="1" locked="0" layoutInCell="1" allowOverlap="1" wp14:anchorId="152A73E6">
+            <wp:simplePos x="0" y="0"/>
+            <wp:positionH relativeFrom="margin">
+              <wp:align>right</wp:align>
+            </wp:positionH>
+            <wp:positionV relativeFrom="paragraph">
+              <wp:posOffset>5080</wp:posOffset>
+            </wp:positionV>
+            <wp:extent cx="2276475" cy="914400"/>
+            <wp:effectExtent l="0" t="0" r="9525" b="0"/>
+            <wp:wrapNone/>
+            <wp:docPr id="37" name="Imagen 37"/>
+            <wp:cNvGraphicFramePr>
+              <a:graphicFrameLocks xmlns:a="http://schemas.openxmlformats.org/drawingml/2006/main" noChangeAspect="1"/>
+            </wp:cNvGraphicFramePr>
+            <a:graphic xmlns:a="http://schemas.openxmlformats.org/drawingml/2006/main">
+              <a:graphicData uri="http://schemas.openxmlformats.org/drawingml/2006/picture">
+                <pic:pic xmlns:pic="http://schemas.openxmlformats.org/drawingml/2006/picture">
+                  <pic:nvPicPr>
+                    <pic:cNvPr id="1" name=""/>
+                    <pic:cNvPicPr/>
+                  </pic:nvPicPr>
+                  <pic:blipFill>
+                    <a:blip r:embed="rId34">
+                      <a:extLst>
+                        <a:ext uri="{28A0092B-C50C-407E-A947-70E740481C1C}">
+                          <a14:useLocalDpi xmlns:a14="http://schemas.microsoft.com/office/drawing/2010/main" val="0"/>
+                        </a:ext>
+                      </a:extLst>
+                    </a:blip>
+                    <a:stretch>
+                      <a:fillRect/>
+                    </a:stretch>
+                  </pic:blipFill>
+                  <pic:spPr>
+                    <a:xfrm>
+                      <a:off x="0" y="0"/>
+                      <a:ext cx="2276475" cy="914400"/>
+                    </a:xfrm>
+                    <a:prstGeom prst="rect">
+                      <a:avLst/>
+                    </a:prstGeom>
+                  </pic:spPr>
+                </pic:pic>
+              </a:graphicData>
+            </a:graphic>
+          </wp:anchor>
+        </w:drawing>
+      </w:r>
+    </w:p>
+    <w:p>
+      <w:pPr>
+        <w:spacing w:after="0"/>
+        <w:rPr>
+          <w:sz w:val="24"/>
+        </w:rPr>
+      </w:pPr>
+      <w:r>
+        <w:rPr>
+          <w:sz w:val="24"/>
+        </w:rPr>
+        <w:t>Eliminamos @</w:t>
+      </w:r>
+      <w:proofErr w:type="spellStart"/>
+      <w:r>
+        <w:rPr>
+          <w:sz w:val="24"/>
+        </w:rPr>
+        <w:t>NotNull</w:t>
+      </w:r>
+      <w:proofErr w:type="spellEnd"/>
+      <w:r>
+        <w:rPr>
+          <w:sz w:val="24"/>
+        </w:rPr>
+        <w:t xml:space="preserve"> ya que al poner </w:t>
+      </w:r>
+      <w:proofErr w:type="spellStart"/>
+      <w:r>
+        <w:rPr>
+          <w:sz w:val="24"/>
+        </w:rPr>
+        <w:t>optional</w:t>
+      </w:r>
+      <w:proofErr w:type="spellEnd"/>
+      <w:r>
+        <w:rPr>
+          <w:sz w:val="24"/>
+        </w:rPr>
+        <w:t>=false ya nos restringe que no sea nulo.</w:t>
+      </w:r>
+    </w:p>
+    <w:p>
+      <w:pPr>
+        <w:spacing w:after="0"/>
+        <w:rPr>
+          <w:b/>
+          <w:sz w:val="24"/>
+        </w:rPr>
+      </w:pPr>
+    </w:p>
+    <w:p>
+      <w:pPr>
+        <w:spacing w:after="0"/>
+        <w:rPr>
+          <w:b/>
+          <w:sz w:val="24"/>
+        </w:rPr>
+      </w:pPr>
+      <w:r>
+        <w:rPr>
+          <w:b/>
+          <w:sz w:val="24"/>
+        </w:rPr>
+        <w:t>Antes:</w:t>
+      </w:r>
+      <w:r>
+        <w:rPr>
+          <w:b/>
+          <w:sz w:val="24"/>
+        </w:rPr>
+        <w:tab/>
+      </w:r>
+      <w:r>
+        <w:rPr>
+          <w:b/>
+          <w:sz w:val="24"/>
+        </w:rPr>
+        <w:tab/>
+      </w:r>
+      <w:r>
+        <w:rPr>
+          <w:b/>
+          <w:sz w:val="24"/>
+        </w:rPr>
+        <w:tab/>
+      </w:r>
+      <w:r>
+        <w:rPr>
+          <w:b/>
+          <w:sz w:val="24"/>
+        </w:rPr>
+        <w:tab/>
+      </w:r>
+      <w:r>
+        <w:rPr>
+          <w:b/>
+          <w:sz w:val="24"/>
+        </w:rPr>
+        <w:tab/>
+      </w:r>
+      <w:r>
+        <w:rPr>
+          <w:b/>
+          <w:sz w:val="24"/>
+        </w:rPr>
+        <w:tab/>
+      </w:r>
+      <w:r>
+        <w:rPr>
+          <w:b/>
+          <w:sz w:val="24"/>
+        </w:rPr>
+        <w:tab/>
+      </w:r>
+      <w:r>
+        <w:rPr>
+          <w:b/>
+          <w:sz w:val="24"/>
+        </w:rPr>
+        <w:tab/>
+      </w:r>
+      <w:r>
+        <w:rPr>
+          <w:b/>
+          <w:sz w:val="24"/>
+        </w:rPr>
+        <w:tab/>
+        <w:t>Después:</w:t>
+      </w:r>
+    </w:p>
+    <w:p>
+      <w:pPr>
+        <w:spacing w:after="0"/>
+        <w:rPr>
+          <w:b/>
+          <w:sz w:val="24"/>
+        </w:rPr>
+      </w:pPr>
+      <w:r>
+        <w:rPr>
+          <w:noProof/>
+        </w:rPr>
+        <w:drawing>
+          <wp:anchor distT="0" distB="0" distL="114300" distR="114300" simplePos="0" relativeHeight="251670528" behindDoc="1" locked="0" layoutInCell="1" allowOverlap="1" wp14:anchorId="07720669">
+            <wp:simplePos x="0" y="0"/>
+            <wp:positionH relativeFrom="column">
+              <wp:posOffset>3225165</wp:posOffset>
+            </wp:positionH>
+            <wp:positionV relativeFrom="paragraph">
+              <wp:posOffset>8890</wp:posOffset>
+            </wp:positionV>
+            <wp:extent cx="2381250" cy="904875"/>
+            <wp:effectExtent l="0" t="0" r="0" b="9525"/>
+            <wp:wrapNone/>
+            <wp:docPr id="40" name="Imagen 40"/>
+            <wp:cNvGraphicFramePr>
+              <a:graphicFrameLocks xmlns:a="http://schemas.openxmlformats.org/drawingml/2006/main" noChangeAspect="1"/>
+            </wp:cNvGraphicFramePr>
+            <a:graphic xmlns:a="http://schemas.openxmlformats.org/drawingml/2006/main">
+              <a:graphicData uri="http://schemas.openxmlformats.org/drawingml/2006/picture">
+                <pic:pic xmlns:pic="http://schemas.openxmlformats.org/drawingml/2006/picture">
+                  <pic:nvPicPr>
+                    <pic:cNvPr id="1" name=""/>
+                    <pic:cNvPicPr/>
+                  </pic:nvPicPr>
+                  <pic:blipFill>
+                    <a:blip r:embed="rId35">
+                      <a:extLst>
+                        <a:ext uri="{28A0092B-C50C-407E-A947-70E740481C1C}">
+                          <a14:useLocalDpi xmlns:a14="http://schemas.microsoft.com/office/drawing/2010/main" val="0"/>
+                        </a:ext>
+                      </a:extLst>
+                    </a:blip>
+                    <a:stretch>
+                      <a:fillRect/>
+                    </a:stretch>
+                  </pic:blipFill>
+                  <pic:spPr>
+                    <a:xfrm>
+                      <a:off x="0" y="0"/>
+                      <a:ext cx="2381250" cy="904875"/>
+                    </a:xfrm>
+                    <a:prstGeom prst="rect">
+                      <a:avLst/>
+                    </a:prstGeom>
+                  </pic:spPr>
+                </pic:pic>
+              </a:graphicData>
+            </a:graphic>
+          </wp:anchor>
+        </w:drawing>
+      </w:r>
+      <w:r>
+        <w:rPr>
+          <w:noProof/>
+        </w:rPr>
+        <w:drawing>
+          <wp:inline distT="0" distB="0" distL="0" distR="0" wp14:anchorId="70E4C73D" wp14:editId="3AC021AC">
+            <wp:extent cx="2286000" cy="1057275"/>
+            <wp:effectExtent l="0" t="0" r="0" b="9525"/>
+            <wp:docPr id="39" name="Imagen 39"/>
+            <wp:cNvGraphicFramePr>
+              <a:graphicFrameLocks xmlns:a="http://schemas.openxmlformats.org/drawingml/2006/main" noChangeAspect="1"/>
+            </wp:cNvGraphicFramePr>
+            <a:graphic xmlns:a="http://schemas.openxmlformats.org/drawingml/2006/main">
+              <a:graphicData uri="http://schemas.openxmlformats.org/drawingml/2006/picture">
+                <pic:pic xmlns:pic="http://schemas.openxmlformats.org/drawingml/2006/picture">
+                  <pic:nvPicPr>
+                    <pic:cNvPr id="1" name=""/>
+                    <pic:cNvPicPr/>
+                  </pic:nvPicPr>
+                  <pic:blipFill>
+                    <a:blip r:embed="rId36"/>
+                    <a:stretch>
+                      <a:fillRect/>
+                    </a:stretch>
+                  </pic:blipFill>
+                  <pic:spPr>
+                    <a:xfrm>
+                      <a:off x="0" y="0"/>
+                      <a:ext cx="2286000" cy="1057275"/>
+                    </a:xfrm>
+                    <a:prstGeom prst="rect">
+                      <a:avLst/>
+                    </a:prstGeom>
+                  </pic:spPr>
+                </pic:pic>
+              </a:graphicData>
+            </a:graphic>
+          </wp:inline>
+        </w:drawing>
+      </w:r>
+    </w:p>
+    <w:p>
+      <w:pPr>
+        <w:spacing w:after="0"/>
+        <w:rPr>
+          <w:sz w:val="24"/>
+        </w:rPr>
+      </w:pPr>
+      <w:r>
+        <w:rPr>
+          <w:sz w:val="24"/>
+        </w:rPr>
+        <w:t>Eliminamos @</w:t>
+      </w:r>
+      <w:proofErr w:type="spellStart"/>
+      <w:r>
+        <w:rPr>
+          <w:sz w:val="24"/>
+        </w:rPr>
+        <w:t>NotNull</w:t>
+      </w:r>
+      <w:proofErr w:type="spellEnd"/>
+      <w:r>
+        <w:rPr>
+          <w:sz w:val="24"/>
+        </w:rPr>
+        <w:t xml:space="preserve"> ya que al poner </w:t>
+      </w:r>
+      <w:proofErr w:type="spellStart"/>
+      <w:r>
+        <w:rPr>
+          <w:sz w:val="24"/>
+        </w:rPr>
+        <w:t>optional</w:t>
+      </w:r>
+      <w:proofErr w:type="spellEnd"/>
+      <w:r>
+        <w:rPr>
+          <w:sz w:val="24"/>
+        </w:rPr>
+        <w:t>=false ya nos restringe que no sea nulo.</w:t>
+      </w:r>
+    </w:p>
+    <w:p>
+      <w:pPr>
+        <w:spacing w:after="0"/>
+        <w:rPr>
+          <w:b/>
+          <w:sz w:val="24"/>
+        </w:rPr>
+      </w:pPr>
+      <w:bookmarkStart w:id="0" w:name="_GoBack"/>
+      <w:bookmarkEnd w:id="0"/>
+    </w:p>
+    <w:p>
+      <w:pPr>
+        <w:spacing w:after="0"/>
+        <w:rPr>
+          <w:b/>
+          <w:sz w:val="24"/>
+        </w:rPr>
+      </w:pPr>
+    </w:p>
+    <w:p>
+      <w:pPr>
+        <w:spacing w:after="0"/>
+        <w:rPr>
           <w:b/>
           <w:sz w:val="24"/>
         </w:rPr>
@@ -3933,7 +4401,7 @@
                     <pic:cNvPicPr/>
                   </pic:nvPicPr>
                   <pic:blipFill>
-                    <a:blip r:embed="rId33">
+                    <a:blip r:embed="rId37">
                       <a:extLst>
                         <a:ext uri="{28A0092B-C50C-407E-A947-70E740481C1C}">
                           <a14:useLocalDpi xmlns:a14="http://schemas.microsoft.com/office/drawing/2010/main" val="0"/>
@@ -4052,7 +4520,7 @@
                     <pic:cNvPicPr/>
                   </pic:nvPicPr>
                   <pic:blipFill>
-                    <a:blip r:embed="rId34"/>
+                    <a:blip r:embed="rId38"/>
                     <a:stretch>
                       <a:fillRect/>
                     </a:stretch>
@@ -4228,449 +4696,6 @@
             <wp:effectExtent l="0" t="0" r="0" b="0"/>
             <wp:wrapNone/>
             <wp:docPr id="32" name="Imagen 32"/>
-            <wp:cNvGraphicFramePr>
-              <a:graphicFrameLocks xmlns:a="http://schemas.openxmlformats.org/drawingml/2006/main" noChangeAspect="1"/>
-            </wp:cNvGraphicFramePr>
-            <a:graphic xmlns:a="http://schemas.openxmlformats.org/drawingml/2006/main">
-              <a:graphicData uri="http://schemas.openxmlformats.org/drawingml/2006/picture">
-                <pic:pic xmlns:pic="http://schemas.openxmlformats.org/drawingml/2006/picture">
-                  <pic:nvPicPr>
-                    <pic:cNvPr id="1" name=""/>
-                    <pic:cNvPicPr/>
-                  </pic:nvPicPr>
-                  <pic:blipFill>
-                    <a:blip r:embed="rId35">
-                      <a:extLst>
-                        <a:ext uri="{28A0092B-C50C-407E-A947-70E740481C1C}">
-                          <a14:useLocalDpi xmlns:a14="http://schemas.microsoft.com/office/drawing/2010/main" val="0"/>
-                        </a:ext>
-                      </a:extLst>
-                    </a:blip>
-                    <a:stretch>
-                      <a:fillRect/>
-                    </a:stretch>
-                  </pic:blipFill>
-                  <pic:spPr>
-                    <a:xfrm>
-                      <a:off x="0" y="0"/>
-                      <a:ext cx="2095500" cy="685800"/>
-                    </a:xfrm>
-                    <a:prstGeom prst="rect">
-                      <a:avLst/>
-                    </a:prstGeom>
-                  </pic:spPr>
-                </pic:pic>
-              </a:graphicData>
-            </a:graphic>
-          </wp:anchor>
-        </w:drawing>
-      </w:r>
-      <w:r>
-        <w:rPr>
-          <w:noProof/>
-        </w:rPr>
-        <w:drawing>
-          <wp:inline distT="0" distB="0" distL="0" distR="0" wp14:anchorId="511F5463" wp14:editId="673C91DC">
-            <wp:extent cx="2057400" cy="923925"/>
-            <wp:effectExtent l="0" t="0" r="0" b="9525"/>
-            <wp:docPr id="31" name="Imagen 31"/>
-            <wp:cNvGraphicFramePr>
-              <a:graphicFrameLocks xmlns:a="http://schemas.openxmlformats.org/drawingml/2006/main" noChangeAspect="1"/>
-            </wp:cNvGraphicFramePr>
-            <a:graphic xmlns:a="http://schemas.openxmlformats.org/drawingml/2006/main">
-              <a:graphicData uri="http://schemas.openxmlformats.org/drawingml/2006/picture">
-                <pic:pic xmlns:pic="http://schemas.openxmlformats.org/drawingml/2006/picture">
-                  <pic:nvPicPr>
-                    <pic:cNvPr id="1" name=""/>
-                    <pic:cNvPicPr/>
-                  </pic:nvPicPr>
-                  <pic:blipFill>
-                    <a:blip r:embed="rId36"/>
-                    <a:stretch>
-                      <a:fillRect/>
-                    </a:stretch>
-                  </pic:blipFill>
-                  <pic:spPr>
-                    <a:xfrm>
-                      <a:off x="0" y="0"/>
-                      <a:ext cx="2057400" cy="923925"/>
-                    </a:xfrm>
-                    <a:prstGeom prst="rect">
-                      <a:avLst/>
-                    </a:prstGeom>
-                  </pic:spPr>
-                </pic:pic>
-              </a:graphicData>
-            </a:graphic>
-          </wp:inline>
-        </w:drawing>
-      </w:r>
-      <w:r>
-        <w:rPr>
-          <w:noProof/>
-        </w:rPr>
-        <w:t xml:space="preserve"> </w:t>
-      </w:r>
-    </w:p>
-    <w:p>
-      <w:r>
-        <w:t>Elimino @</w:t>
-      </w:r>
-      <w:proofErr w:type="spellStart"/>
-      <w:r>
-        <w:t>NotNull</w:t>
-      </w:r>
-      <w:proofErr w:type="spellEnd"/>
-      <w:r>
-        <w:t xml:space="preserve"> ya que @</w:t>
-      </w:r>
-      <w:proofErr w:type="spellStart"/>
-      <w:r>
-        <w:t>NotBlank</w:t>
-      </w:r>
-      <w:proofErr w:type="spellEnd"/>
-      <w:r>
-        <w:t xml:space="preserve"> ya comprueba que no puede ser nulo.</w:t>
-      </w:r>
-    </w:p>
-    <w:p>
-      <w:pPr>
-        <w:spacing w:after="0"/>
-        <w:rPr>
-          <w:b/>
-          <w:sz w:val="24"/>
-        </w:rPr>
-      </w:pPr>
-    </w:p>
-    <w:p>
-      <w:pPr>
-        <w:spacing w:after="0"/>
-        <w:rPr>
-          <w:sz w:val="24"/>
-        </w:rPr>
-      </w:pPr>
-      <w:r>
-        <w:rPr>
-          <w:sz w:val="24"/>
-        </w:rPr>
-        <w:t>Antes:</w:t>
-      </w:r>
-      <w:r>
-        <w:rPr>
-          <w:sz w:val="24"/>
-        </w:rPr>
-        <w:tab/>
-      </w:r>
-      <w:r>
-        <w:rPr>
-          <w:sz w:val="24"/>
-        </w:rPr>
-        <w:tab/>
-      </w:r>
-      <w:r>
-        <w:rPr>
-          <w:sz w:val="24"/>
-        </w:rPr>
-        <w:tab/>
-      </w:r>
-      <w:r>
-        <w:rPr>
-          <w:sz w:val="24"/>
-        </w:rPr>
-        <w:tab/>
-      </w:r>
-      <w:r>
-        <w:rPr>
-          <w:sz w:val="24"/>
-        </w:rPr>
-        <w:tab/>
-      </w:r>
-      <w:r>
-        <w:rPr>
-          <w:sz w:val="24"/>
-        </w:rPr>
-        <w:tab/>
-      </w:r>
-      <w:r>
-        <w:rPr>
-          <w:sz w:val="24"/>
-        </w:rPr>
-        <w:tab/>
-      </w:r>
-      <w:r>
-        <w:rPr>
-          <w:sz w:val="24"/>
-        </w:rPr>
-        <w:tab/>
-      </w:r>
-      <w:r>
-        <w:rPr>
-          <w:sz w:val="24"/>
-        </w:rPr>
-        <w:tab/>
-        <w:t>Después:</w:t>
-      </w:r>
-    </w:p>
-    <w:p>
-      <w:pPr>
-        <w:spacing w:after="0"/>
-        <w:rPr>
-          <w:noProof/>
-        </w:rPr>
-      </w:pPr>
-      <w:r>
-        <w:rPr>
-          <w:noProof/>
-        </w:rPr>
-        <w:drawing>
-          <wp:anchor distT="0" distB="0" distL="114300" distR="114300" simplePos="0" relativeHeight="251667456" behindDoc="1" locked="0" layoutInCell="1" allowOverlap="1" wp14:anchorId="65CA6F0F">
-            <wp:simplePos x="0" y="0"/>
-            <wp:positionH relativeFrom="column">
-              <wp:posOffset>3339465</wp:posOffset>
-            </wp:positionH>
-            <wp:positionV relativeFrom="paragraph">
-              <wp:posOffset>10795</wp:posOffset>
-            </wp:positionV>
-            <wp:extent cx="2009775" cy="752475"/>
-            <wp:effectExtent l="0" t="0" r="9525" b="9525"/>
-            <wp:wrapNone/>
-            <wp:docPr id="35" name="Imagen 35"/>
-            <wp:cNvGraphicFramePr>
-              <a:graphicFrameLocks xmlns:a="http://schemas.openxmlformats.org/drawingml/2006/main" noChangeAspect="1"/>
-            </wp:cNvGraphicFramePr>
-            <a:graphic xmlns:a="http://schemas.openxmlformats.org/drawingml/2006/main">
-              <a:graphicData uri="http://schemas.openxmlformats.org/drawingml/2006/picture">
-                <pic:pic xmlns:pic="http://schemas.openxmlformats.org/drawingml/2006/picture">
-                  <pic:nvPicPr>
-                    <pic:cNvPr id="1" name=""/>
-                    <pic:cNvPicPr/>
-                  </pic:nvPicPr>
-                  <pic:blipFill>
-                    <a:blip r:embed="rId37">
-                      <a:extLst>
-                        <a:ext uri="{28A0092B-C50C-407E-A947-70E740481C1C}">
-                          <a14:useLocalDpi xmlns:a14="http://schemas.microsoft.com/office/drawing/2010/main" val="0"/>
-                        </a:ext>
-                      </a:extLst>
-                    </a:blip>
-                    <a:stretch>
-                      <a:fillRect/>
-                    </a:stretch>
-                  </pic:blipFill>
-                  <pic:spPr>
-                    <a:xfrm>
-                      <a:off x="0" y="0"/>
-                      <a:ext cx="2009775" cy="752475"/>
-                    </a:xfrm>
-                    <a:prstGeom prst="rect">
-                      <a:avLst/>
-                    </a:prstGeom>
-                  </pic:spPr>
-                </pic:pic>
-              </a:graphicData>
-            </a:graphic>
-          </wp:anchor>
-        </w:drawing>
-      </w:r>
-      <w:r>
-        <w:rPr>
-          <w:noProof/>
-        </w:rPr>
-        <w:drawing>
-          <wp:inline distT="0" distB="0" distL="0" distR="0" wp14:anchorId="126FEDB7" wp14:editId="5CBD1ABA">
-            <wp:extent cx="2019300" cy="895350"/>
-            <wp:effectExtent l="0" t="0" r="0" b="0"/>
-            <wp:docPr id="33" name="Imagen 33"/>
-            <wp:cNvGraphicFramePr>
-              <a:graphicFrameLocks xmlns:a="http://schemas.openxmlformats.org/drawingml/2006/main" noChangeAspect="1"/>
-            </wp:cNvGraphicFramePr>
-            <a:graphic xmlns:a="http://schemas.openxmlformats.org/drawingml/2006/main">
-              <a:graphicData uri="http://schemas.openxmlformats.org/drawingml/2006/picture">
-                <pic:pic xmlns:pic="http://schemas.openxmlformats.org/drawingml/2006/picture">
-                  <pic:nvPicPr>
-                    <pic:cNvPr id="1" name=""/>
-                    <pic:cNvPicPr/>
-                  </pic:nvPicPr>
-                  <pic:blipFill>
-                    <a:blip r:embed="rId38"/>
-                    <a:stretch>
-                      <a:fillRect/>
-                    </a:stretch>
-                  </pic:blipFill>
-                  <pic:spPr>
-                    <a:xfrm>
-                      <a:off x="0" y="0"/>
-                      <a:ext cx="2019300" cy="895350"/>
-                    </a:xfrm>
-                    <a:prstGeom prst="rect">
-                      <a:avLst/>
-                    </a:prstGeom>
-                  </pic:spPr>
-                </pic:pic>
-              </a:graphicData>
-            </a:graphic>
-          </wp:inline>
-        </w:drawing>
-      </w:r>
-      <w:r>
-        <w:rPr>
-          <w:noProof/>
-        </w:rPr>
-        <w:t xml:space="preserve"> </w:t>
-      </w:r>
-    </w:p>
-    <w:p>
-      <w:r>
-        <w:t>Elimino @</w:t>
-      </w:r>
-      <w:proofErr w:type="spellStart"/>
-      <w:r>
-        <w:t>NotNull</w:t>
-      </w:r>
-      <w:proofErr w:type="spellEnd"/>
-      <w:r>
-        <w:t xml:space="preserve"> ya que @</w:t>
-      </w:r>
-      <w:proofErr w:type="spellStart"/>
-      <w:r>
-        <w:t>NotBlank</w:t>
-      </w:r>
-      <w:proofErr w:type="spellEnd"/>
-      <w:r>
-        <w:t xml:space="preserve"> ya comprueba que no puede ser nulo.</w:t>
-      </w:r>
-    </w:p>
-    <w:p>
-      <w:pPr>
-        <w:spacing w:after="0"/>
-        <w:rPr>
-          <w:b/>
-          <w:sz w:val="24"/>
-        </w:rPr>
-      </w:pPr>
-    </w:p>
-    <w:p>
-      <w:pPr>
-        <w:spacing w:after="0"/>
-        <w:rPr>
-          <w:b/>
-          <w:sz w:val="24"/>
-        </w:rPr>
-      </w:pPr>
-      <w:r>
-        <w:rPr>
-          <w:b/>
-          <w:sz w:val="24"/>
-        </w:rPr>
-        <w:lastRenderedPageBreak/>
-        <w:t>RANGER</w:t>
-      </w:r>
-    </w:p>
-    <w:p>
-      <w:pPr>
-        <w:rPr>
-          <w:b/>
-          <w:sz w:val="24"/>
-        </w:rPr>
-      </w:pPr>
-      <w:r>
-        <w:rPr>
-          <w:sz w:val="24"/>
-        </w:rPr>
-        <w:t>Antes:</w:t>
-      </w:r>
-      <w:r>
-        <w:rPr>
-          <w:sz w:val="24"/>
-        </w:rPr>
-        <w:tab/>
-      </w:r>
-      <w:r>
-        <w:rPr>
-          <w:b/>
-          <w:sz w:val="24"/>
-        </w:rPr>
-        <w:tab/>
-      </w:r>
-      <w:r>
-        <w:rPr>
-          <w:b/>
-          <w:sz w:val="24"/>
-        </w:rPr>
-        <w:tab/>
-      </w:r>
-      <w:r>
-        <w:rPr>
-          <w:b/>
-          <w:sz w:val="24"/>
-        </w:rPr>
-        <w:tab/>
-      </w:r>
-      <w:r>
-        <w:rPr>
-          <w:b/>
-          <w:sz w:val="24"/>
-        </w:rPr>
-        <w:tab/>
-      </w:r>
-      <w:r>
-        <w:rPr>
-          <w:b/>
-          <w:sz w:val="24"/>
-        </w:rPr>
-        <w:tab/>
-      </w:r>
-      <w:r>
-        <w:rPr>
-          <w:b/>
-          <w:sz w:val="24"/>
-        </w:rPr>
-        <w:tab/>
-      </w:r>
-      <w:r>
-        <w:rPr>
-          <w:b/>
-          <w:sz w:val="24"/>
-        </w:rPr>
-        <w:tab/>
-      </w:r>
-      <w:r>
-        <w:rPr>
-          <w:b/>
-          <w:sz w:val="24"/>
-        </w:rPr>
-        <w:tab/>
-      </w:r>
-      <w:r>
-        <w:rPr>
-          <w:sz w:val="24"/>
-        </w:rPr>
-        <w:t>Después:</w:t>
-      </w:r>
-    </w:p>
-    <w:p>
-      <w:pPr>
-        <w:rPr>
-          <w:noProof/>
-        </w:rPr>
-      </w:pPr>
-      <w:r>
-        <w:rPr>
-          <w:noProof/>
-        </w:rPr>
-        <w:drawing>
-          <wp:anchor distT="0" distB="0" distL="114300" distR="114300" simplePos="0" relativeHeight="251668480" behindDoc="1" locked="0" layoutInCell="1" allowOverlap="1" wp14:anchorId="4DC1611F">
-            <wp:simplePos x="0" y="0"/>
-            <wp:positionH relativeFrom="column">
-              <wp:posOffset>2806065</wp:posOffset>
-            </wp:positionH>
-            <wp:positionV relativeFrom="paragraph">
-              <wp:posOffset>6985</wp:posOffset>
-            </wp:positionV>
-            <wp:extent cx="2724150" cy="866775"/>
-            <wp:effectExtent l="0" t="0" r="0" b="9525"/>
-            <wp:wrapNone/>
-            <wp:docPr id="37" name="Imagen 37"/>
             <wp:cNvGraphicFramePr>
               <a:graphicFrameLocks xmlns:a="http://schemas.openxmlformats.org/drawingml/2006/main" noChangeAspect="1"/>
             </wp:cNvGraphicFramePr>
@@ -4696,7 +4721,7 @@
                   <pic:spPr>
                     <a:xfrm>
                       <a:off x="0" y="0"/>
-                      <a:ext cx="2724150" cy="866775"/>
+                      <a:ext cx="2095500" cy="685800"/>
                     </a:xfrm>
                     <a:prstGeom prst="rect">
                       <a:avLst/>
@@ -4713,10 +4738,10 @@
           <w:noProof/>
         </w:rPr>
         <w:drawing>
-          <wp:inline distT="0" distB="0" distL="0" distR="0" wp14:anchorId="093B8480" wp14:editId="6024896B">
-            <wp:extent cx="2743200" cy="1047750"/>
-            <wp:effectExtent l="0" t="0" r="0" b="0"/>
-            <wp:docPr id="34" name="Imagen 34"/>
+          <wp:inline distT="0" distB="0" distL="0" distR="0" wp14:anchorId="511F5463" wp14:editId="673C91DC">
+            <wp:extent cx="2057400" cy="923925"/>
+            <wp:effectExtent l="0" t="0" r="0" b="9525"/>
+            <wp:docPr id="31" name="Imagen 31"/>
             <wp:cNvGraphicFramePr>
               <a:graphicFrameLocks xmlns:a="http://schemas.openxmlformats.org/drawingml/2006/main" noChangeAspect="1"/>
             </wp:cNvGraphicFramePr>
@@ -4736,6 +4761,448 @@
                   <pic:spPr>
                     <a:xfrm>
                       <a:off x="0" y="0"/>
+                      <a:ext cx="2057400" cy="923925"/>
+                    </a:xfrm>
+                    <a:prstGeom prst="rect">
+                      <a:avLst/>
+                    </a:prstGeom>
+                  </pic:spPr>
+                </pic:pic>
+              </a:graphicData>
+            </a:graphic>
+          </wp:inline>
+        </w:drawing>
+      </w:r>
+      <w:r>
+        <w:rPr>
+          <w:noProof/>
+        </w:rPr>
+        <w:t xml:space="preserve"> </w:t>
+      </w:r>
+    </w:p>
+    <w:p>
+      <w:r>
+        <w:t>Elimino @</w:t>
+      </w:r>
+      <w:proofErr w:type="spellStart"/>
+      <w:r>
+        <w:t>NotNull</w:t>
+      </w:r>
+      <w:proofErr w:type="spellEnd"/>
+      <w:r>
+        <w:t xml:space="preserve"> ya que @</w:t>
+      </w:r>
+      <w:proofErr w:type="spellStart"/>
+      <w:r>
+        <w:t>NotBlank</w:t>
+      </w:r>
+      <w:proofErr w:type="spellEnd"/>
+      <w:r>
+        <w:t xml:space="preserve"> ya comprueba que no puede ser nulo.</w:t>
+      </w:r>
+    </w:p>
+    <w:p>
+      <w:pPr>
+        <w:spacing w:after="0"/>
+        <w:rPr>
+          <w:b/>
+          <w:sz w:val="24"/>
+        </w:rPr>
+      </w:pPr>
+    </w:p>
+    <w:p>
+      <w:pPr>
+        <w:spacing w:after="0"/>
+        <w:rPr>
+          <w:sz w:val="24"/>
+        </w:rPr>
+      </w:pPr>
+      <w:r>
+        <w:rPr>
+          <w:sz w:val="24"/>
+        </w:rPr>
+        <w:t>Antes:</w:t>
+      </w:r>
+      <w:r>
+        <w:rPr>
+          <w:sz w:val="24"/>
+        </w:rPr>
+        <w:tab/>
+      </w:r>
+      <w:r>
+        <w:rPr>
+          <w:sz w:val="24"/>
+        </w:rPr>
+        <w:tab/>
+      </w:r>
+      <w:r>
+        <w:rPr>
+          <w:sz w:val="24"/>
+        </w:rPr>
+        <w:tab/>
+      </w:r>
+      <w:r>
+        <w:rPr>
+          <w:sz w:val="24"/>
+        </w:rPr>
+        <w:tab/>
+      </w:r>
+      <w:r>
+        <w:rPr>
+          <w:sz w:val="24"/>
+        </w:rPr>
+        <w:tab/>
+      </w:r>
+      <w:r>
+        <w:rPr>
+          <w:sz w:val="24"/>
+        </w:rPr>
+        <w:tab/>
+      </w:r>
+      <w:r>
+        <w:rPr>
+          <w:sz w:val="24"/>
+        </w:rPr>
+        <w:tab/>
+      </w:r>
+      <w:r>
+        <w:rPr>
+          <w:sz w:val="24"/>
+        </w:rPr>
+        <w:tab/>
+      </w:r>
+      <w:r>
+        <w:rPr>
+          <w:sz w:val="24"/>
+        </w:rPr>
+        <w:tab/>
+        <w:t>Después:</w:t>
+      </w:r>
+    </w:p>
+    <w:p>
+      <w:pPr>
+        <w:spacing w:after="0"/>
+        <w:rPr>
+          <w:noProof/>
+        </w:rPr>
+      </w:pPr>
+      <w:r>
+        <w:rPr>
+          <w:noProof/>
+        </w:rPr>
+        <w:drawing>
+          <wp:anchor distT="0" distB="0" distL="114300" distR="114300" simplePos="0" relativeHeight="251667456" behindDoc="1" locked="0" layoutInCell="1" allowOverlap="1" wp14:anchorId="65CA6F0F">
+            <wp:simplePos x="0" y="0"/>
+            <wp:positionH relativeFrom="column">
+              <wp:posOffset>3339465</wp:posOffset>
+            </wp:positionH>
+            <wp:positionV relativeFrom="paragraph">
+              <wp:posOffset>10795</wp:posOffset>
+            </wp:positionV>
+            <wp:extent cx="2009775" cy="752475"/>
+            <wp:effectExtent l="0" t="0" r="9525" b="9525"/>
+            <wp:wrapNone/>
+            <wp:docPr id="35" name="Imagen 35"/>
+            <wp:cNvGraphicFramePr>
+              <a:graphicFrameLocks xmlns:a="http://schemas.openxmlformats.org/drawingml/2006/main" noChangeAspect="1"/>
+            </wp:cNvGraphicFramePr>
+            <a:graphic xmlns:a="http://schemas.openxmlformats.org/drawingml/2006/main">
+              <a:graphicData uri="http://schemas.openxmlformats.org/drawingml/2006/picture">
+                <pic:pic xmlns:pic="http://schemas.openxmlformats.org/drawingml/2006/picture">
+                  <pic:nvPicPr>
+                    <pic:cNvPr id="1" name=""/>
+                    <pic:cNvPicPr/>
+                  </pic:nvPicPr>
+                  <pic:blipFill>
+                    <a:blip r:embed="rId41">
+                      <a:extLst>
+                        <a:ext uri="{28A0092B-C50C-407E-A947-70E740481C1C}">
+                          <a14:useLocalDpi xmlns:a14="http://schemas.microsoft.com/office/drawing/2010/main" val="0"/>
+                        </a:ext>
+                      </a:extLst>
+                    </a:blip>
+                    <a:stretch>
+                      <a:fillRect/>
+                    </a:stretch>
+                  </pic:blipFill>
+                  <pic:spPr>
+                    <a:xfrm>
+                      <a:off x="0" y="0"/>
+                      <a:ext cx="2009775" cy="752475"/>
+                    </a:xfrm>
+                    <a:prstGeom prst="rect">
+                      <a:avLst/>
+                    </a:prstGeom>
+                  </pic:spPr>
+                </pic:pic>
+              </a:graphicData>
+            </a:graphic>
+          </wp:anchor>
+        </w:drawing>
+      </w:r>
+      <w:r>
+        <w:rPr>
+          <w:noProof/>
+        </w:rPr>
+        <w:drawing>
+          <wp:inline distT="0" distB="0" distL="0" distR="0" wp14:anchorId="126FEDB7" wp14:editId="5CBD1ABA">
+            <wp:extent cx="2019300" cy="895350"/>
+            <wp:effectExtent l="0" t="0" r="0" b="0"/>
+            <wp:docPr id="33" name="Imagen 33"/>
+            <wp:cNvGraphicFramePr>
+              <a:graphicFrameLocks xmlns:a="http://schemas.openxmlformats.org/drawingml/2006/main" noChangeAspect="1"/>
+            </wp:cNvGraphicFramePr>
+            <a:graphic xmlns:a="http://schemas.openxmlformats.org/drawingml/2006/main">
+              <a:graphicData uri="http://schemas.openxmlformats.org/drawingml/2006/picture">
+                <pic:pic xmlns:pic="http://schemas.openxmlformats.org/drawingml/2006/picture">
+                  <pic:nvPicPr>
+                    <pic:cNvPr id="1" name=""/>
+                    <pic:cNvPicPr/>
+                  </pic:nvPicPr>
+                  <pic:blipFill>
+                    <a:blip r:embed="rId42"/>
+                    <a:stretch>
+                      <a:fillRect/>
+                    </a:stretch>
+                  </pic:blipFill>
+                  <pic:spPr>
+                    <a:xfrm>
+                      <a:off x="0" y="0"/>
+                      <a:ext cx="2019300" cy="895350"/>
+                    </a:xfrm>
+                    <a:prstGeom prst="rect">
+                      <a:avLst/>
+                    </a:prstGeom>
+                  </pic:spPr>
+                </pic:pic>
+              </a:graphicData>
+            </a:graphic>
+          </wp:inline>
+        </w:drawing>
+      </w:r>
+      <w:r>
+        <w:rPr>
+          <w:noProof/>
+        </w:rPr>
+        <w:t xml:space="preserve"> </w:t>
+      </w:r>
+    </w:p>
+    <w:p>
+      <w:r>
+        <w:t>Elimino @</w:t>
+      </w:r>
+      <w:proofErr w:type="spellStart"/>
+      <w:r>
+        <w:t>NotNull</w:t>
+      </w:r>
+      <w:proofErr w:type="spellEnd"/>
+      <w:r>
+        <w:t xml:space="preserve"> ya que @</w:t>
+      </w:r>
+      <w:proofErr w:type="spellStart"/>
+      <w:r>
+        <w:t>NotBlank</w:t>
+      </w:r>
+      <w:proofErr w:type="spellEnd"/>
+      <w:r>
+        <w:t xml:space="preserve"> ya comprueba que no puede ser nulo.</w:t>
+      </w:r>
+    </w:p>
+    <w:p>
+      <w:pPr>
+        <w:spacing w:after="0"/>
+        <w:rPr>
+          <w:b/>
+          <w:sz w:val="24"/>
+        </w:rPr>
+      </w:pPr>
+    </w:p>
+    <w:p>
+      <w:pPr>
+        <w:spacing w:after="0"/>
+        <w:rPr>
+          <w:b/>
+          <w:sz w:val="24"/>
+        </w:rPr>
+      </w:pPr>
+      <w:r>
+        <w:rPr>
+          <w:b/>
+          <w:sz w:val="24"/>
+        </w:rPr>
+        <w:t>RANGER</w:t>
+      </w:r>
+    </w:p>
+    <w:p>
+      <w:pPr>
+        <w:rPr>
+          <w:b/>
+          <w:sz w:val="24"/>
+        </w:rPr>
+      </w:pPr>
+      <w:r>
+        <w:rPr>
+          <w:noProof/>
+        </w:rPr>
+        <w:drawing>
+          <wp:anchor distT="0" distB="0" distL="114300" distR="114300" simplePos="0" relativeHeight="251668480" behindDoc="1" locked="0" layoutInCell="1" allowOverlap="1" wp14:anchorId="6EE07652">
+            <wp:simplePos x="0" y="0"/>
+            <wp:positionH relativeFrom="column">
+              <wp:posOffset>3101340</wp:posOffset>
+            </wp:positionH>
+            <wp:positionV relativeFrom="paragraph">
+              <wp:posOffset>255270</wp:posOffset>
+            </wp:positionV>
+            <wp:extent cx="2609850" cy="1104900"/>
+            <wp:effectExtent l="0" t="0" r="0" b="0"/>
+            <wp:wrapNone/>
+            <wp:docPr id="36" name="Imagen 36"/>
+            <wp:cNvGraphicFramePr>
+              <a:graphicFrameLocks xmlns:a="http://schemas.openxmlformats.org/drawingml/2006/main" noChangeAspect="1"/>
+            </wp:cNvGraphicFramePr>
+            <a:graphic xmlns:a="http://schemas.openxmlformats.org/drawingml/2006/main">
+              <a:graphicData uri="http://schemas.openxmlformats.org/drawingml/2006/picture">
+                <pic:pic xmlns:pic="http://schemas.openxmlformats.org/drawingml/2006/picture">
+                  <pic:nvPicPr>
+                    <pic:cNvPr id="1" name=""/>
+                    <pic:cNvPicPr/>
+                  </pic:nvPicPr>
+                  <pic:blipFill>
+                    <a:blip r:embed="rId43">
+                      <a:extLst>
+                        <a:ext uri="{28A0092B-C50C-407E-A947-70E740481C1C}">
+                          <a14:useLocalDpi xmlns:a14="http://schemas.microsoft.com/office/drawing/2010/main" val="0"/>
+                        </a:ext>
+                      </a:extLst>
+                    </a:blip>
+                    <a:stretch>
+                      <a:fillRect/>
+                    </a:stretch>
+                  </pic:blipFill>
+                  <pic:spPr>
+                    <a:xfrm>
+                      <a:off x="0" y="0"/>
+                      <a:ext cx="2609850" cy="1104900"/>
+                    </a:xfrm>
+                    <a:prstGeom prst="rect">
+                      <a:avLst/>
+                    </a:prstGeom>
+                  </pic:spPr>
+                </pic:pic>
+              </a:graphicData>
+            </a:graphic>
+          </wp:anchor>
+        </w:drawing>
+      </w:r>
+      <w:r>
+        <w:rPr>
+          <w:sz w:val="24"/>
+        </w:rPr>
+        <w:t>Antes:</w:t>
+      </w:r>
+      <w:r>
+        <w:rPr>
+          <w:sz w:val="24"/>
+        </w:rPr>
+        <w:tab/>
+      </w:r>
+      <w:r>
+        <w:rPr>
+          <w:b/>
+          <w:sz w:val="24"/>
+        </w:rPr>
+        <w:tab/>
+      </w:r>
+      <w:r>
+        <w:rPr>
+          <w:b/>
+          <w:sz w:val="24"/>
+        </w:rPr>
+        <w:tab/>
+      </w:r>
+      <w:r>
+        <w:rPr>
+          <w:b/>
+          <w:sz w:val="24"/>
+        </w:rPr>
+        <w:tab/>
+      </w:r>
+      <w:r>
+        <w:rPr>
+          <w:b/>
+          <w:sz w:val="24"/>
+        </w:rPr>
+        <w:tab/>
+      </w:r>
+      <w:r>
+        <w:rPr>
+          <w:b/>
+          <w:sz w:val="24"/>
+        </w:rPr>
+        <w:tab/>
+      </w:r>
+      <w:r>
+        <w:rPr>
+          <w:b/>
+          <w:sz w:val="24"/>
+        </w:rPr>
+        <w:tab/>
+      </w:r>
+      <w:r>
+        <w:rPr>
+          <w:b/>
+          <w:sz w:val="24"/>
+        </w:rPr>
+        <w:tab/>
+      </w:r>
+      <w:r>
+        <w:rPr>
+          <w:b/>
+          <w:sz w:val="24"/>
+        </w:rPr>
+        <w:tab/>
+      </w:r>
+      <w:r>
+        <w:rPr>
+          <w:sz w:val="24"/>
+        </w:rPr>
+        <w:t>Después:</w:t>
+      </w:r>
+    </w:p>
+    <w:p>
+      <w:pPr>
+        <w:rPr>
+          <w:noProof/>
+        </w:rPr>
+      </w:pPr>
+      <w:r>
+        <w:rPr>
+          <w:noProof/>
+        </w:rPr>
+        <w:drawing>
+          <wp:inline distT="0" distB="0" distL="0" distR="0" wp14:anchorId="093B8480" wp14:editId="6024896B">
+            <wp:extent cx="2743200" cy="1047750"/>
+            <wp:effectExtent l="0" t="0" r="0" b="0"/>
+            <wp:docPr id="34" name="Imagen 34"/>
+            <wp:cNvGraphicFramePr>
+              <a:graphicFrameLocks xmlns:a="http://schemas.openxmlformats.org/drawingml/2006/main" noChangeAspect="1"/>
+            </wp:cNvGraphicFramePr>
+            <a:graphic xmlns:a="http://schemas.openxmlformats.org/drawingml/2006/main">
+              <a:graphicData uri="http://schemas.openxmlformats.org/drawingml/2006/picture">
+                <pic:pic xmlns:pic="http://schemas.openxmlformats.org/drawingml/2006/picture">
+                  <pic:nvPicPr>
+                    <pic:cNvPr id="1" name=""/>
+                    <pic:cNvPicPr/>
+                  </pic:nvPicPr>
+                  <pic:blipFill>
+                    <a:blip r:embed="rId44"/>
+                    <a:stretch>
+                      <a:fillRect/>
+                    </a:stretch>
+                  </pic:blipFill>
+                  <pic:spPr>
+                    <a:xfrm>
+                      <a:off x="0" y="0"/>
                       <a:ext cx="2743200" cy="1047750"/>
                     </a:xfrm>
                     <a:prstGeom prst="rect">
@@ -4766,16 +5233,8 @@
         <w:rPr>
           <w:noProof/>
         </w:rPr>
-        <w:t xml:space="preserve">Una curricula para un ranger pasa </w:t>
-      </w:r>
-      <w:r>
-        <w:rPr>
-          <w:noProof/>
-        </w:rPr>
-        <w:t>a ser opcional (optional=true) y no obligatoria y por lo tanto puede llegar a ser nula y también quitamos el @NotNull.</w:t>
-      </w:r>
-      <w:bookmarkStart w:id="0" w:name="_GoBack"/>
-      <w:bookmarkEnd w:id="0"/>
+        <w:t>Una curricula para un ranger pasa a ser opcional y no obligatoria.</w:t>
+      </w:r>
     </w:p>
     <w:p>
       <w:pPr>

</xml_diff>